<commit_message>
Update for new args
</commit_message>
<xml_diff>
--- a/How to Run an Experiment.docx
+++ b/How to Run an Experiment.docx
@@ -10,14 +10,65 @@
     <w:p>
       <w:r>
         <w:tab/>
-        <w:t xml:space="preserve">  -h, --help            show this help message and exit</w:t>
-      </w:r>
-    </w:p>
-    <w:p>
-      <w:r>
         <w:t xml:space="preserve">  </w:t>
       </w:r>
       <w:r>
+        <w:rPr>
+          <w:i/>
+          <w:iCs/>
+        </w:rPr>
+        <w:t>-h, --help</w:t>
+      </w:r>
+      <w:r>
+        <w:t xml:space="preserve">            show this help message and exit</w:t>
+      </w:r>
+    </w:p>
+    <w:p>
+      <w:pPr>
+        <w:ind w:firstLine="720"/>
+      </w:pPr>
+      <w:r>
+        <w:rPr>
+          <w:i/>
+          <w:iCs/>
+        </w:rPr>
+        <w:t>[--dummy] [--dm] [--</w:t>
+      </w:r>
+      <w:proofErr w:type="spellStart"/>
+      <w:r>
+        <w:rPr>
+          <w:i/>
+          <w:iCs/>
+        </w:rPr>
+        <w:t>slm</w:t>
+      </w:r>
+      <w:proofErr w:type="spellEnd"/>
+      <w:r>
+        <w:rPr>
+          <w:i/>
+          <w:iCs/>
+        </w:rPr>
+        <w:t>]</w:t>
+      </w:r>
+      <w:r>
+        <w:t xml:space="preserve"> One of these flags MUST be specified: dummy uses synthetic image generation/ random noise. SLM/DM should be </w:t>
+      </w:r>
+      <w:proofErr w:type="spellStart"/>
+      <w:r>
+        <w:t xml:space="preserve">self </w:t>
+      </w:r>
+      <w:proofErr w:type="gramStart"/>
+      <w:r>
+        <w:t>explanatory</w:t>
+      </w:r>
+      <w:proofErr w:type="spellEnd"/>
+      <w:proofErr w:type="gramEnd"/>
+    </w:p>
+    <w:p>
+      <w:r>
+        <w:t xml:space="preserve">  </w:t>
+      </w:r>
+      <w:r>
         <w:tab/>
       </w:r>
       <w:r>
@@ -28,7 +79,13 @@
         <w:t>-stability</w:t>
       </w:r>
       <w:r>
-        <w:t xml:space="preserve">            Run 18 iterations of correction using system aberrations. Uses parameters from specified </w:t>
+        <w:t xml:space="preserve">            Run 1</w:t>
+      </w:r>
+      <w:r>
+        <w:t>8</w:t>
+      </w:r>
+      <w:r>
+        <w:t xml:space="preserve"> iterations of correction using system aberrations. Uses parameters from specified </w:t>
       </w:r>
       <w:proofErr w:type="gramStart"/>
       <w:r>
@@ -38,6 +95,67 @@
     </w:p>
     <w:p>
       <w:r>
+        <w:rPr>
+          <w:i/>
+          <w:iCs/>
+        </w:rPr>
+        <w:tab/>
+      </w:r>
+      <w:r>
+        <w:rPr>
+          <w:i/>
+          <w:iCs/>
+        </w:rPr>
+        <w:t xml:space="preserve"> -system </w:t>
+      </w:r>
+      <w:proofErr w:type="spellStart"/>
+      <w:r>
+        <w:rPr>
+          <w:i/>
+          <w:iCs/>
+        </w:rPr>
+        <w:t>SYSTEM</w:t>
+      </w:r>
+      <w:proofErr w:type="spellEnd"/>
+      <w:r>
+        <w:t xml:space="preserve">   Run correction over all modes </w:t>
+      </w:r>
+      <w:r>
+        <w:t xml:space="preserve">with QUADRATIC FIT </w:t>
+      </w:r>
+      <w:r>
+        <w:t>for specified iterations with no applied aberration</w:t>
+      </w:r>
+      <w:r>
+        <w:t xml:space="preserve">. </w:t>
+      </w:r>
+      <w:r>
+        <w:rPr>
+          <w:i/>
+          <w:iCs/>
+        </w:rPr>
+        <w:t>--system 1</w:t>
+      </w:r>
+      <w:r>
+        <w:rPr>
+          <w:i/>
+          <w:iCs/>
+        </w:rPr>
+        <w:t>8</w:t>
+      </w:r>
+      <w:r>
+        <w:rPr>
+          <w:i/>
+          <w:iCs/>
+        </w:rPr>
+        <w:t xml:space="preserve"> </w:t>
+      </w:r>
+      <w:r>
+        <w:t>is the equivalent of stability but for conventional estimation</w:t>
+      </w:r>
+    </w:p>
+    <w:p>
+      <w:r>
         <w:t xml:space="preserve">  </w:t>
       </w:r>
       <w:r>
@@ -117,9 +235,108 @@
           <w:i/>
           <w:iCs/>
         </w:rPr>
+        <w:t xml:space="preserve">  </w:t>
+      </w:r>
+      <w:r>
+        <w:rPr>
+          <w:i/>
+          <w:iCs/>
+        </w:rPr>
+        <w:tab/>
+      </w:r>
+      <w:r>
+        <w:rPr>
+          <w:i/>
+          <w:iCs/>
+        </w:rPr>
+        <w:t>-</w:t>
+      </w:r>
+      <w:proofErr w:type="spellStart"/>
+      <w:r>
+        <w:rPr>
+          <w:i/>
+          <w:iCs/>
+        </w:rPr>
+        <w:t>scan_bias</w:t>
+      </w:r>
+      <w:proofErr w:type="spellEnd"/>
+      <w:r>
+        <w:rPr>
+          <w:i/>
+          <w:iCs/>
+        </w:rPr>
+        <w:t xml:space="preserve"> SCAN_BIAS</w:t>
+      </w:r>
+      <w:r>
+        <w:t xml:space="preserve"> Flag to run through applying starting aberration for each bias aberration and attempt </w:t>
+      </w:r>
+      <w:proofErr w:type="spellStart"/>
+      <w:r>
+        <w:t>tocorrect</w:t>
+      </w:r>
+      <w:proofErr w:type="spellEnd"/>
+      <w:r>
+        <w:t xml:space="preserve"> it.</w:t>
+      </w:r>
+    </w:p>
+    <w:p>
+      <w:r>
+        <w:rPr>
+          <w:i/>
+          <w:iCs/>
+        </w:rPr>
+        <w:t xml:space="preserve">  </w:t>
+      </w:r>
+      <w:r>
+        <w:rPr>
+          <w:i/>
+          <w:iCs/>
+        </w:rPr>
+        <w:tab/>
+      </w:r>
+      <w:r>
+        <w:rPr>
+          <w:i/>
+          <w:iCs/>
+        </w:rPr>
+        <w:t>-</w:t>
+      </w:r>
+      <w:proofErr w:type="spellStart"/>
+      <w:r>
+        <w:rPr>
+          <w:i/>
+          <w:iCs/>
+        </w:rPr>
+        <w:t>scan_all</w:t>
+      </w:r>
+      <w:proofErr w:type="spellEnd"/>
+      <w:r>
+        <w:rPr>
+          <w:i/>
+          <w:iCs/>
+        </w:rPr>
+        <w:t xml:space="preserve"> SCAN_ALL</w:t>
+      </w:r>
+      <w:r>
+        <w:rPr>
+          <w:i/>
+          <w:iCs/>
+        </w:rPr>
         <w:t xml:space="preserve"> </w:t>
       </w:r>
       <w:r>
+        <w:t xml:space="preserve">  Flag to run through all modes</w:t>
+      </w:r>
+    </w:p>
+    <w:p>
+      <w:r>
+        <w:rPr>
+          <w:i/>
+          <w:iCs/>
+        </w:rPr>
+        <w:t xml:space="preserve"> </w:t>
+      </w:r>
+      <w:r>
         <w:rPr>
           <w:i/>
           <w:iCs/>
@@ -131,19 +348,170 @@
           <w:i/>
           <w:iCs/>
         </w:rPr>
-        <w:t xml:space="preserve"> -system </w:t>
-      </w:r>
-      <w:proofErr w:type="spellStart"/>
-      <w:r>
-        <w:rPr>
-          <w:i/>
-          <w:iCs/>
-        </w:rPr>
-        <w:t>SYSTEM</w:t>
-      </w:r>
-      <w:proofErr w:type="spellEnd"/>
-      <w:r>
-        <w:t xml:space="preserve">   Run correction over all modes for specified iterations with no applied aberration</w:t>
+        <w:t xml:space="preserve"> --</w:t>
+      </w:r>
+      <w:proofErr w:type="spellStart"/>
+      <w:r>
+        <w:rPr>
+          <w:i/>
+          <w:iCs/>
+        </w:rPr>
+        <w:t>correct_bias_only</w:t>
+      </w:r>
+      <w:proofErr w:type="spellEnd"/>
+      <w:r>
+        <w:t xml:space="preserve">   ignore model estimates other than bias modes</w:t>
+      </w:r>
+    </w:p>
+    <w:p>
+      <w:pPr>
+        <w:ind w:firstLine="720"/>
+      </w:pPr>
+      <w:r>
+        <w:rPr>
+          <w:i/>
+          <w:iCs/>
+        </w:rPr>
+        <w:t>-metric</w:t>
+      </w:r>
+      <w:r>
+        <w:rPr>
+          <w:i/>
+          <w:iCs/>
+        </w:rPr>
+        <w:t xml:space="preserve"> </w:t>
+      </w:r>
+      <w:proofErr w:type="spellStart"/>
+      <w:r>
+        <w:rPr>
+          <w:i/>
+          <w:iCs/>
+        </w:rPr>
+        <w:t>METRIC</w:t>
+      </w:r>
+      <w:proofErr w:type="spellEnd"/>
+      <w:r>
+        <w:rPr>
+          <w:i/>
+          <w:iCs/>
+        </w:rPr>
+        <w:t xml:space="preserve"> </w:t>
+      </w:r>
+      <w:r>
+        <w:t>select metric: region/</w:t>
+      </w:r>
+      <w:proofErr w:type="spellStart"/>
+      <w:r>
+        <w:t>total_intensity</w:t>
+      </w:r>
+      <w:proofErr w:type="spellEnd"/>
+      <w:r>
+        <w:t>/</w:t>
+      </w:r>
+      <w:proofErr w:type="spellStart"/>
+      <w:r>
+        <w:t>max_intensity</w:t>
+      </w:r>
+      <w:proofErr w:type="spellEnd"/>
+      <w:r>
+        <w:t xml:space="preserve">/low_spatial_frequencies_200 &lt;- number is pixel size in </w:t>
+      </w:r>
+      <w:proofErr w:type="gramStart"/>
+      <w:r>
+        <w:t>nm"</w:t>
+      </w:r>
+      <w:proofErr w:type="gramEnd"/>
+    </w:p>
+    <w:p>
+      <w:pPr>
+        <w:ind w:firstLine="720"/>
+      </w:pPr>
+      <w:r>
+        <w:rPr>
+          <w:i/>
+          <w:iCs/>
+        </w:rPr>
+        <w:t>-dataset</w:t>
+      </w:r>
+      <w:r>
+        <w:rPr>
+          <w:i/>
+          <w:iCs/>
+        </w:rPr>
+        <w:t xml:space="preserve"> </w:t>
+      </w:r>
+      <w:proofErr w:type="spellStart"/>
+      <w:r>
+        <w:rPr>
+          <w:i/>
+          <w:iCs/>
+        </w:rPr>
+        <w:t>DATASET</w:t>
+      </w:r>
+      <w:proofErr w:type="spellEnd"/>
+      <w:r>
+        <w:rPr>
+          <w:i/>
+          <w:iCs/>
+        </w:rPr>
+        <w:t xml:space="preserve">   </w:t>
+      </w:r>
+      <w:r>
+        <w:t xml:space="preserve">one of </w:t>
+      </w:r>
+      <w:r>
+        <w:t>large/small/all</w:t>
+      </w:r>
+      <w:r>
+        <w:t xml:space="preserve"> specify whether to collect only large/small subset</w:t>
+      </w:r>
+    </w:p>
+    <w:p>
+      <w:r>
+        <w:t xml:space="preserve"> </w:t>
+      </w:r>
+      <w:r>
+        <w:tab/>
+      </w:r>
+      <w:r>
+        <w:rPr>
+          <w:i/>
+          <w:iCs/>
+        </w:rPr>
+        <w:t xml:space="preserve"> -method </w:t>
+      </w:r>
+      <w:proofErr w:type="spellStart"/>
+      <w:r>
+        <w:rPr>
+          <w:i/>
+          <w:iCs/>
+        </w:rPr>
+        <w:t>METHOD</w:t>
+      </w:r>
+      <w:proofErr w:type="spellEnd"/>
+      <w:r>
+        <w:t xml:space="preserve">        Specifies experiment type FOR ALL EXPERIMENTS:'</w:t>
+      </w:r>
+      <w:proofErr w:type="spellStart"/>
+      <w:r>
+        <w:t>mlao</w:t>
+      </w:r>
+      <w:proofErr w:type="spellEnd"/>
+      <w:r>
+        <w:t xml:space="preserve">'(default) or 'comparison’ or 'quadratic' (short form: </w:t>
+      </w:r>
+      <w:proofErr w:type="spellStart"/>
+      <w:proofErr w:type="gramStart"/>
+      <w:r>
+        <w:t>m,c</w:t>
+      </w:r>
+      <w:proofErr w:type="gramEnd"/>
+      <w:r>
+        <w:t>,q</w:t>
+      </w:r>
+      <w:proofErr w:type="spellEnd"/>
+      <w:r>
+        <w:t>)</w:t>
       </w:r>
     </w:p>
     <w:p>
@@ -166,145 +534,286 @@
           <w:i/>
           <w:iCs/>
         </w:rPr>
+        <w:t xml:space="preserve">-model </w:t>
+      </w:r>
+      <w:proofErr w:type="spellStart"/>
+      <w:r>
+        <w:rPr>
+          <w:i/>
+          <w:iCs/>
+        </w:rPr>
+        <w:t>MODEL</w:t>
+      </w:r>
+      <w:proofErr w:type="spellEnd"/>
+      <w:r>
+        <w:rPr>
+          <w:i/>
+          <w:iCs/>
+        </w:rPr>
+        <w:t xml:space="preserve">          </w:t>
+      </w:r>
+      <w:r>
+        <w:t>select model number</w:t>
+      </w:r>
+    </w:p>
+    <w:p>
+      <w:r>
+        <w:rPr>
+          <w:i/>
+          <w:iCs/>
+        </w:rPr>
+        <w:t xml:space="preserve"> </w:t>
+      </w:r>
+      <w:r>
+        <w:rPr>
+          <w:i/>
+          <w:iCs/>
+        </w:rPr>
+        <w:tab/>
+      </w:r>
+      <w:r>
+        <w:rPr>
+          <w:i/>
+          <w:iCs/>
+        </w:rPr>
+        <w:t xml:space="preserve"> -log </w:t>
+      </w:r>
+      <w:proofErr w:type="spellStart"/>
+      <w:r>
+        <w:rPr>
+          <w:i/>
+          <w:iCs/>
+        </w:rPr>
+        <w:t>LOG</w:t>
+      </w:r>
+      <w:proofErr w:type="spellEnd"/>
+      <w:r>
+        <w:t xml:space="preserve">              select logging level: info/debug/warning/error</w:t>
+      </w:r>
+    </w:p>
+    <w:p>
+      <w:pPr>
+        <w:rPr>
+          <w:i/>
+          <w:iCs/>
+        </w:rPr>
+      </w:pPr>
+      <w:r>
+        <w:rPr>
+          <w:i/>
+          <w:iCs/>
+        </w:rPr>
+        <w:t xml:space="preserve"> </w:t>
+      </w:r>
+      <w:r>
+        <w:rPr>
+          <w:i/>
+          <w:iCs/>
+        </w:rPr>
+        <w:tab/>
+      </w:r>
+      <w:r>
+        <w:rPr>
+          <w:i/>
+          <w:iCs/>
+        </w:rPr>
+        <w:t xml:space="preserve"> -</w:t>
+      </w:r>
+      <w:proofErr w:type="spellStart"/>
+      <w:r>
+        <w:rPr>
+          <w:i/>
+          <w:iCs/>
+        </w:rPr>
+        <w:t>output_path</w:t>
+      </w:r>
+      <w:proofErr w:type="spellEnd"/>
+      <w:r>
+        <w:rPr>
+          <w:i/>
+          <w:iCs/>
+        </w:rPr>
+        <w:t xml:space="preserve"> OUTPUT_PATH</w:t>
+      </w:r>
+    </w:p>
+    <w:p>
+      <w:r>
+        <w:t>In summary,</w:t>
+      </w:r>
+      <w:r>
+        <w:t xml:space="preserve"> </w:t>
+      </w:r>
+      <w:r>
+        <w:t xml:space="preserve">there are 5 experiments that you can run, based on what we did most often. I can add more depending, but this should hopefully be a good starting </w:t>
+      </w:r>
+      <w:proofErr w:type="gramStart"/>
+      <w:r>
+        <w:t>point</w:t>
+      </w:r>
+      <w:proofErr w:type="gramEnd"/>
+    </w:p>
+    <w:p>
+      <w:r>
         <w:t>-</w:t>
       </w:r>
-      <w:proofErr w:type="spellStart"/>
-      <w:r>
-        <w:rPr>
-          <w:i/>
-          <w:iCs/>
-        </w:rPr>
+      <w:r>
+        <w:t>system</w:t>
+      </w:r>
+      <w:r>
+        <w:t xml:space="preserve"> Runs the correction</w:t>
+      </w:r>
+      <w:r>
+        <w:t xml:space="preserve"> with system aberrations</w:t>
+      </w:r>
+      <w:r>
+        <w:t xml:space="preserve"> for specified iterations. Uses parameters from specified </w:t>
+      </w:r>
+      <w:proofErr w:type="gramStart"/>
+      <w:r>
+        <w:t>model</w:t>
+      </w:r>
+      <w:proofErr w:type="gramEnd"/>
+    </w:p>
+    <w:p>
+      <w:r>
+        <w:t>-stability Runs MLAO for 18 iterations, using the specified model, no applied aberration.</w:t>
+      </w:r>
+    </w:p>
+    <w:p>
+      <w:r>
+        <w:t>-</w:t>
+      </w:r>
+      <w:proofErr w:type="spellStart"/>
+      <w:r>
+        <w:t>single_abb</w:t>
+      </w:r>
+      <w:proofErr w:type="spellEnd"/>
+      <w:r>
+        <w:t xml:space="preserve"> Positive/negative of specified mode. Also specify </w:t>
+      </w:r>
+      <w:proofErr w:type="spellStart"/>
+      <w:r>
+        <w:t>single_abb_mag</w:t>
+      </w:r>
+      <w:proofErr w:type="spellEnd"/>
+    </w:p>
+    <w:p>
+      <w:r>
+        <w:t>-</w:t>
+      </w:r>
+      <w:proofErr w:type="spellStart"/>
+      <w:r>
+        <w:t>scan_all</w:t>
+      </w:r>
+      <w:proofErr w:type="spellEnd"/>
+      <w:r>
+        <w:t xml:space="preserve"> (equivalent to scan -1 from before)</w:t>
+      </w:r>
+    </w:p>
+    <w:p>
+      <w:r>
+        <w:t>-</w:t>
+      </w:r>
+      <w:proofErr w:type="spellStart"/>
+      <w:r>
         <w:t>scan_bias</w:t>
       </w:r>
       <w:proofErr w:type="spellEnd"/>
       <w:r>
-        <w:rPr>
-          <w:i/>
-          <w:iCs/>
-        </w:rPr>
-        <w:t xml:space="preserve"> SCAN_BIAS</w:t>
-      </w:r>
-      <w:r>
-        <w:t xml:space="preserve"> Flag to run through applying starting aberration for each bias aberration and attempt </w:t>
-      </w:r>
-      <w:proofErr w:type="spellStart"/>
-      <w:r>
-        <w:t>tocorrect</w:t>
-      </w:r>
-      <w:proofErr w:type="spellEnd"/>
-      <w:r>
-        <w:t xml:space="preserve"> it.</w:t>
-      </w:r>
-    </w:p>
-    <w:p>
-      <w:r>
-        <w:rPr>
-          <w:i/>
-          <w:iCs/>
-        </w:rPr>
-        <w:t xml:space="preserve">  </w:t>
-      </w:r>
-      <w:r>
-        <w:rPr>
-          <w:i/>
-          <w:iCs/>
-        </w:rPr>
-        <w:tab/>
-      </w:r>
-      <w:r>
-        <w:rPr>
-          <w:i/>
-          <w:iCs/>
-        </w:rPr>
-        <w:t>-</w:t>
-      </w:r>
-      <w:proofErr w:type="spellStart"/>
-      <w:r>
-        <w:rPr>
-          <w:i/>
-          <w:iCs/>
-        </w:rPr>
-        <w:t>scan_all</w:t>
-      </w:r>
-      <w:proofErr w:type="spellEnd"/>
-      <w:r>
-        <w:rPr>
-          <w:i/>
-          <w:iCs/>
-        </w:rPr>
-        <w:t xml:space="preserve"> SCAN_ALL</w:t>
-      </w:r>
-      <w:r>
-        <w:rPr>
-          <w:i/>
-          <w:iCs/>
+        <w:t xml:space="preserve"> (equivalent to scan -2 from before.</w:t>
+      </w:r>
+    </w:p>
+    <w:p/>
+    <w:p>
+      <w:r>
+        <w:t>These can be used in combination:</w:t>
+      </w:r>
+    </w:p>
+    <w:p>
+      <w:r>
+        <w:t xml:space="preserve">e.g. </w:t>
+      </w:r>
+    </w:p>
+    <w:p>
+      <w:pPr>
+        <w:rPr>
+          <w:rStyle w:val="SubtleReference"/>
+        </w:rPr>
+      </w:pPr>
+      <w:r>
+        <w:rPr>
+          <w:rStyle w:val="SubtleReference"/>
+        </w:rPr>
+        <w:lastRenderedPageBreak/>
+        <w:t>experiment.py -quadratic -stability -</w:t>
+      </w:r>
+      <w:proofErr w:type="spellStart"/>
+      <w:r>
+        <w:rPr>
+          <w:rStyle w:val="SubtleReference"/>
+        </w:rPr>
+        <w:t>single_abb</w:t>
+      </w:r>
+      <w:proofErr w:type="spellEnd"/>
+      <w:r>
+        <w:rPr>
+          <w:rStyle w:val="SubtleReference"/>
+        </w:rPr>
+        <w:t xml:space="preserve"> 10 -</w:t>
+      </w:r>
+      <w:proofErr w:type="spellStart"/>
+      <w:r>
+        <w:rPr>
+          <w:rStyle w:val="SubtleReference"/>
+        </w:rPr>
+        <w:t>single_abb_mag</w:t>
+      </w:r>
+      <w:proofErr w:type="spellEnd"/>
+      <w:r>
+        <w:rPr>
+          <w:rStyle w:val="SubtleReference"/>
         </w:rPr>
         <w:t xml:space="preserve"> </w:t>
       </w:r>
-      <w:r>
-        <w:t xml:space="preserve">  Flag to run through all modes</w:t>
-      </w:r>
-    </w:p>
-    <w:p>
-      <w:r>
-        <w:rPr>
-          <w:i/>
-          <w:iCs/>
-        </w:rPr>
-        <w:t xml:space="preserve"> </w:t>
-      </w:r>
-      <w:r>
-        <w:rPr>
-          <w:i/>
-          <w:iCs/>
-        </w:rPr>
-        <w:tab/>
-      </w:r>
-      <w:r>
-        <w:rPr>
-          <w:i/>
-          <w:iCs/>
-        </w:rPr>
-        <w:t xml:space="preserve"> --</w:t>
-      </w:r>
-      <w:proofErr w:type="spellStart"/>
-      <w:r>
-        <w:rPr>
-          <w:i/>
-          <w:iCs/>
-        </w:rPr>
-        <w:t>correct_bias_only</w:t>
-      </w:r>
-      <w:proofErr w:type="spellEnd"/>
-      <w:r>
-        <w:t xml:space="preserve">   ignore model estimates other than bias modes</w:t>
-      </w:r>
-    </w:p>
-    <w:p>
-      <w:r>
-        <w:t xml:space="preserve"> </w:t>
-      </w:r>
-      <w:r>
-        <w:tab/>
-      </w:r>
-      <w:r>
-        <w:rPr>
-          <w:i/>
-          <w:iCs/>
-        </w:rPr>
-        <w:t xml:space="preserve"> -method </w:t>
-      </w:r>
-      <w:proofErr w:type="spellStart"/>
-      <w:r>
-        <w:rPr>
-          <w:i/>
-          <w:iCs/>
-        </w:rPr>
-        <w:t>METHOD</w:t>
-      </w:r>
-      <w:proofErr w:type="spellEnd"/>
-      <w:r>
-        <w:t xml:space="preserve">        Specifies experiment type FOR ALL EXPERIMENTS:'</w:t>
+      <w:proofErr w:type="gramStart"/>
+      <w:r>
+        <w:rPr>
+          <w:rStyle w:val="SubtleReference"/>
+        </w:rPr>
+        <w:t>2  -</w:t>
+      </w:r>
+      <w:proofErr w:type="gramEnd"/>
+      <w:r>
+        <w:rPr>
+          <w:rStyle w:val="SubtleReference"/>
+        </w:rPr>
+        <w:t>log info -model 7 -method comparison -</w:t>
+      </w:r>
+      <w:proofErr w:type="spellStart"/>
+      <w:r>
+        <w:rPr>
+          <w:rStyle w:val="SubtleReference"/>
+        </w:rPr>
+        <w:t>output_path</w:t>
+      </w:r>
+      <w:proofErr w:type="spellEnd"/>
+      <w:r>
+        <w:rPr>
+          <w:rStyle w:val="SubtleReference"/>
+        </w:rPr>
+        <w:t xml:space="preserve"> ./results</w:t>
+      </w:r>
+    </w:p>
+    <w:p/>
+    <w:p>
+      <w:r>
+        <w:t xml:space="preserve">will run the </w:t>
+      </w:r>
+      <w:r>
+        <w:t>system</w:t>
+      </w:r>
+      <w:r>
+        <w:t xml:space="preserve">, and stability experiments for model 7, followed by +2/-2 mode 10 for both </w:t>
       </w:r>
       <w:proofErr w:type="spellStart"/>
       <w:r>
@@ -312,339 +821,18 @@
       </w:r>
       <w:proofErr w:type="spellEnd"/>
       <w:r>
-        <w:t xml:space="preserve">'(default) or 'comparison’ or 'quadratic' (short form: </w:t>
-      </w:r>
-      <w:proofErr w:type="spellStart"/>
+        <w:t xml:space="preserve"> and conventional, and output the results </w:t>
+      </w:r>
       <w:proofErr w:type="gramStart"/>
       <w:r>
-        <w:t>m,c</w:t>
+        <w:t>to .</w:t>
       </w:r>
       <w:proofErr w:type="gramEnd"/>
       <w:r>
-        <w:t>,q</w:t>
-      </w:r>
-      <w:proofErr w:type="spellEnd"/>
-      <w:r>
-        <w:t>)</w:t>
-      </w:r>
-    </w:p>
-    <w:p>
-      <w:r>
-        <w:rPr>
-          <w:i/>
-          <w:iCs/>
-        </w:rPr>
-        <w:t xml:space="preserve">  </w:t>
-      </w:r>
-      <w:r>
-        <w:rPr>
-          <w:i/>
-          <w:iCs/>
-        </w:rPr>
-        <w:tab/>
-      </w:r>
-      <w:r>
-        <w:rPr>
-          <w:i/>
-          <w:iCs/>
-        </w:rPr>
-        <w:t xml:space="preserve">-model </w:t>
-      </w:r>
-      <w:proofErr w:type="spellStart"/>
-      <w:r>
-        <w:rPr>
-          <w:i/>
-          <w:iCs/>
-        </w:rPr>
-        <w:t>MODEL</w:t>
-      </w:r>
-      <w:proofErr w:type="spellEnd"/>
-      <w:r>
-        <w:rPr>
-          <w:i/>
-          <w:iCs/>
-        </w:rPr>
-        <w:t xml:space="preserve">          </w:t>
-      </w:r>
-      <w:r>
-        <w:t>select model number</w:t>
-      </w:r>
-    </w:p>
-    <w:p>
-      <w:r>
-        <w:rPr>
-          <w:i/>
-          <w:iCs/>
-        </w:rPr>
-        <w:t xml:space="preserve"> </w:t>
-      </w:r>
-      <w:r>
-        <w:rPr>
-          <w:i/>
-          <w:iCs/>
-        </w:rPr>
-        <w:tab/>
-      </w:r>
-      <w:r>
-        <w:rPr>
-          <w:i/>
-          <w:iCs/>
-        </w:rPr>
-        <w:t xml:space="preserve"> -log </w:t>
-      </w:r>
-      <w:proofErr w:type="spellStart"/>
-      <w:r>
-        <w:rPr>
-          <w:i/>
-          <w:iCs/>
-        </w:rPr>
-        <w:t>LOG</w:t>
-      </w:r>
-      <w:proofErr w:type="spellEnd"/>
-      <w:r>
-        <w:t xml:space="preserve">              select logging level: info/debug/warning/error</w:t>
-      </w:r>
-    </w:p>
-    <w:p>
-      <w:pPr>
-        <w:rPr>
-          <w:i/>
-          <w:iCs/>
-        </w:rPr>
-      </w:pPr>
-      <w:r>
-        <w:rPr>
-          <w:i/>
-          <w:iCs/>
-        </w:rPr>
-        <w:t xml:space="preserve"> </w:t>
-      </w:r>
-      <w:r>
-        <w:rPr>
-          <w:i/>
-          <w:iCs/>
-        </w:rPr>
-        <w:tab/>
-      </w:r>
-      <w:r>
-        <w:rPr>
-          <w:i/>
-          <w:iCs/>
-        </w:rPr>
-        <w:t xml:space="preserve"> -</w:t>
-      </w:r>
-      <w:proofErr w:type="spellStart"/>
-      <w:r>
-        <w:rPr>
-          <w:i/>
-          <w:iCs/>
-        </w:rPr>
-        <w:t>output_path</w:t>
-      </w:r>
-      <w:proofErr w:type="spellEnd"/>
-      <w:r>
-        <w:rPr>
-          <w:i/>
-          <w:iCs/>
-        </w:rPr>
-        <w:t xml:space="preserve"> OUTPUT_PATH</w:t>
-      </w:r>
-    </w:p>
-    <w:p>
-      <w:r>
-        <w:t>In summary,</w:t>
-      </w:r>
-      <w:r>
-        <w:t xml:space="preserve"> </w:t>
-      </w:r>
-      <w:r>
-        <w:t xml:space="preserve">there are 5 experiments that you can run, based on what we did most often. I can add more depending, but this should hopefully be a good starting </w:t>
-      </w:r>
-      <w:proofErr w:type="gramStart"/>
-      <w:r>
-        <w:t>point</w:t>
-      </w:r>
-      <w:proofErr w:type="gramEnd"/>
-    </w:p>
-    <w:p>
-      <w:r>
-        <w:t>-</w:t>
-      </w:r>
-      <w:r>
-        <w:t>system</w:t>
-      </w:r>
-      <w:r>
-        <w:t xml:space="preserve"> Runs the correction</w:t>
-      </w:r>
-      <w:r>
-        <w:t xml:space="preserve"> with system aberrations</w:t>
-      </w:r>
-      <w:r>
-        <w:t xml:space="preserve"> for specified iterations. Uses parameters from specified </w:t>
-      </w:r>
-      <w:proofErr w:type="gramStart"/>
-      <w:r>
-        <w:t>model</w:t>
-      </w:r>
-      <w:proofErr w:type="gramEnd"/>
-    </w:p>
-    <w:p>
-      <w:r>
-        <w:t>-stability Runs MLAO for 18 iterations, using the specified model, no applied aberration.</w:t>
-      </w:r>
-    </w:p>
-    <w:p>
-      <w:r>
-        <w:t>-</w:t>
-      </w:r>
-      <w:proofErr w:type="spellStart"/>
-      <w:r>
-        <w:t>single_abb</w:t>
-      </w:r>
-      <w:proofErr w:type="spellEnd"/>
-      <w:r>
-        <w:t xml:space="preserve"> Positive/negative of specified mode. Also specify </w:t>
-      </w:r>
-      <w:proofErr w:type="spellStart"/>
-      <w:r>
-        <w:t>single_abb_mag</w:t>
-      </w:r>
-      <w:proofErr w:type="spellEnd"/>
-    </w:p>
-    <w:p>
-      <w:r>
-        <w:t>-</w:t>
-      </w:r>
-      <w:proofErr w:type="spellStart"/>
-      <w:r>
-        <w:t>scan_all</w:t>
-      </w:r>
-      <w:proofErr w:type="spellEnd"/>
-      <w:r>
-        <w:t xml:space="preserve"> (equivalent to scan -1 from before)</w:t>
-      </w:r>
-    </w:p>
-    <w:p>
-      <w:r>
-        <w:t>-</w:t>
-      </w:r>
-      <w:proofErr w:type="spellStart"/>
-      <w:r>
-        <w:t>scan_bias</w:t>
-      </w:r>
-      <w:proofErr w:type="spellEnd"/>
-      <w:r>
-        <w:t xml:space="preserve"> (equivalent to scan -2 from before.</w:t>
+        <w:t>/results (the default)</w:t>
       </w:r>
     </w:p>
     <w:p/>
-    <w:p>
-      <w:r>
-        <w:t>These can be used in combination:</w:t>
-      </w:r>
-    </w:p>
-    <w:p>
-      <w:r>
-        <w:t xml:space="preserve">e.g. </w:t>
-      </w:r>
-    </w:p>
-    <w:p>
-      <w:pPr>
-        <w:rPr>
-          <w:rStyle w:val="SubtleReference"/>
-        </w:rPr>
-      </w:pPr>
-      <w:r>
-        <w:rPr>
-          <w:rStyle w:val="SubtleReference"/>
-        </w:rPr>
-        <w:t>experiment.py -quadratic -stability -</w:t>
-      </w:r>
-      <w:proofErr w:type="spellStart"/>
-      <w:r>
-        <w:rPr>
-          <w:rStyle w:val="SubtleReference"/>
-        </w:rPr>
-        <w:t>single_abb</w:t>
-      </w:r>
-      <w:proofErr w:type="spellEnd"/>
-      <w:r>
-        <w:rPr>
-          <w:rStyle w:val="SubtleReference"/>
-        </w:rPr>
-        <w:t xml:space="preserve"> 10 -</w:t>
-      </w:r>
-      <w:proofErr w:type="spellStart"/>
-      <w:r>
-        <w:rPr>
-          <w:rStyle w:val="SubtleReference"/>
-        </w:rPr>
-        <w:t>single_abb_mag</w:t>
-      </w:r>
-      <w:proofErr w:type="spellEnd"/>
-      <w:r>
-        <w:rPr>
-          <w:rStyle w:val="SubtleReference"/>
-        </w:rPr>
-        <w:t xml:space="preserve"> </w:t>
-      </w:r>
-      <w:proofErr w:type="gramStart"/>
-      <w:r>
-        <w:rPr>
-          <w:rStyle w:val="SubtleReference"/>
-        </w:rPr>
-        <w:t>2  -</w:t>
-      </w:r>
-      <w:proofErr w:type="gramEnd"/>
-      <w:r>
-        <w:rPr>
-          <w:rStyle w:val="SubtleReference"/>
-        </w:rPr>
-        <w:t>log info -model 7 -method comparison -</w:t>
-      </w:r>
-      <w:proofErr w:type="spellStart"/>
-      <w:r>
-        <w:rPr>
-          <w:rStyle w:val="SubtleReference"/>
-        </w:rPr>
-        <w:t>output_path</w:t>
-      </w:r>
-      <w:proofErr w:type="spellEnd"/>
-      <w:r>
-        <w:rPr>
-          <w:rStyle w:val="SubtleReference"/>
-        </w:rPr>
-        <w:t xml:space="preserve"> ./results</w:t>
-      </w:r>
-    </w:p>
-    <w:p/>
-    <w:p>
-      <w:r>
-        <w:t xml:space="preserve">will run the </w:t>
-      </w:r>
-      <w:r>
-        <w:t>system</w:t>
-      </w:r>
-      <w:r>
-        <w:t xml:space="preserve">, and stability experiments for model 7, followed by +2/-2 mode 10 for both </w:t>
-      </w:r>
-      <w:proofErr w:type="spellStart"/>
-      <w:r>
-        <w:t>mlao</w:t>
-      </w:r>
-      <w:proofErr w:type="spellEnd"/>
-      <w:r>
-        <w:t xml:space="preserve"> and conventional, and output the results </w:t>
-      </w:r>
-      <w:proofErr w:type="gramStart"/>
-      <w:r>
-        <w:t>to .</w:t>
-      </w:r>
-      <w:proofErr w:type="gramEnd"/>
-      <w:r>
-        <w:t>/results (the default)</w:t>
-      </w:r>
-    </w:p>
     <w:p/>
     <w:sectPr>
       <w:pgSz w:w="11906" w:h="16838"/>
@@ -1058,6 +1246,7 @@
   <w:style w:type="character" w:default="1" w:styleId="DefaultParagraphFont">
     <w:name w:val="Default Paragraph Font"/>
     <w:uiPriority w:val="1"/>
+    <w:semiHidden/>
     <w:unhideWhenUsed/>
   </w:style>
   <w:style w:type="table" w:default="1" w:styleId="TableNormal">

</xml_diff>

<commit_message>
Update How to Run an Experiment.docx
</commit_message>
<xml_diff>
--- a/How to Run an Experiment.docx
+++ b/How to Run an Experiment.docx
@@ -10,14 +10,65 @@
     <w:p>
       <w:r>
         <w:tab/>
-        <w:t xml:space="preserve">  -h, --help            show this help message and exit</w:t>
-      </w:r>
-    </w:p>
-    <w:p>
-      <w:r>
         <w:t xml:space="preserve">  </w:t>
       </w:r>
       <w:r>
+        <w:rPr>
+          <w:i/>
+          <w:iCs/>
+        </w:rPr>
+        <w:t>-h, --help</w:t>
+      </w:r>
+      <w:r>
+        <w:t xml:space="preserve">            show this help message and exit</w:t>
+      </w:r>
+    </w:p>
+    <w:p>
+      <w:pPr>
+        <w:ind w:firstLine="720"/>
+      </w:pPr>
+      <w:r>
+        <w:rPr>
+          <w:i/>
+          <w:iCs/>
+        </w:rPr>
+        <w:t>[--dummy] [--dm] [--</w:t>
+      </w:r>
+      <w:proofErr w:type="spellStart"/>
+      <w:r>
+        <w:rPr>
+          <w:i/>
+          <w:iCs/>
+        </w:rPr>
+        <w:t>slm</w:t>
+      </w:r>
+      <w:proofErr w:type="spellEnd"/>
+      <w:r>
+        <w:rPr>
+          <w:i/>
+          <w:iCs/>
+        </w:rPr>
+        <w:t>]</w:t>
+      </w:r>
+      <w:r>
+        <w:t xml:space="preserve"> One of these flags MUST be specified: dummy uses synthetic image generation/ random noise. SLM/DM should be </w:t>
+      </w:r>
+      <w:proofErr w:type="spellStart"/>
+      <w:r>
+        <w:t xml:space="preserve">self </w:t>
+      </w:r>
+      <w:proofErr w:type="gramStart"/>
+      <w:r>
+        <w:t>explanatory</w:t>
+      </w:r>
+      <w:proofErr w:type="spellEnd"/>
+      <w:proofErr w:type="gramEnd"/>
+    </w:p>
+    <w:p>
+      <w:r>
+        <w:t xml:space="preserve">  </w:t>
+      </w:r>
+      <w:r>
         <w:tab/>
       </w:r>
       <w:r>
@@ -28,7 +79,13 @@
         <w:t>-stability</w:t>
       </w:r>
       <w:r>
-        <w:t xml:space="preserve">            Run 18 iterations of correction using system aberrations. Uses parameters from specified </w:t>
+        <w:t xml:space="preserve">            Run 1</w:t>
+      </w:r>
+      <w:r>
+        <w:t>8</w:t>
+      </w:r>
+      <w:r>
+        <w:t xml:space="preserve"> iterations of correction using system aberrations. Uses parameters from specified </w:t>
       </w:r>
       <w:proofErr w:type="gramStart"/>
       <w:r>
@@ -38,6 +95,67 @@
     </w:p>
     <w:p>
       <w:r>
+        <w:rPr>
+          <w:i/>
+          <w:iCs/>
+        </w:rPr>
+        <w:tab/>
+      </w:r>
+      <w:r>
+        <w:rPr>
+          <w:i/>
+          <w:iCs/>
+        </w:rPr>
+        <w:t xml:space="preserve"> -system </w:t>
+      </w:r>
+      <w:proofErr w:type="spellStart"/>
+      <w:r>
+        <w:rPr>
+          <w:i/>
+          <w:iCs/>
+        </w:rPr>
+        <w:t>SYSTEM</w:t>
+      </w:r>
+      <w:proofErr w:type="spellEnd"/>
+      <w:r>
+        <w:t xml:space="preserve">   Run correction over all modes </w:t>
+      </w:r>
+      <w:r>
+        <w:t xml:space="preserve">with QUADRATIC FIT </w:t>
+      </w:r>
+      <w:r>
+        <w:t>for specified iterations with no applied aberration</w:t>
+      </w:r>
+      <w:r>
+        <w:t xml:space="preserve">. </w:t>
+      </w:r>
+      <w:r>
+        <w:rPr>
+          <w:i/>
+          <w:iCs/>
+        </w:rPr>
+        <w:t>--system 1</w:t>
+      </w:r>
+      <w:r>
+        <w:rPr>
+          <w:i/>
+          <w:iCs/>
+        </w:rPr>
+        <w:t>8</w:t>
+      </w:r>
+      <w:r>
+        <w:rPr>
+          <w:i/>
+          <w:iCs/>
+        </w:rPr>
+        <w:t xml:space="preserve"> </w:t>
+      </w:r>
+      <w:r>
+        <w:t>is the equivalent of stability but for conventional estimation</w:t>
+      </w:r>
+    </w:p>
+    <w:p>
+      <w:r>
         <w:t xml:space="preserve">  </w:t>
       </w:r>
       <w:r>
@@ -117,9 +235,108 @@
           <w:i/>
           <w:iCs/>
         </w:rPr>
+        <w:t xml:space="preserve">  </w:t>
+      </w:r>
+      <w:r>
+        <w:rPr>
+          <w:i/>
+          <w:iCs/>
+        </w:rPr>
+        <w:tab/>
+      </w:r>
+      <w:r>
+        <w:rPr>
+          <w:i/>
+          <w:iCs/>
+        </w:rPr>
+        <w:t>-</w:t>
+      </w:r>
+      <w:proofErr w:type="spellStart"/>
+      <w:r>
+        <w:rPr>
+          <w:i/>
+          <w:iCs/>
+        </w:rPr>
+        <w:t>scan_bias</w:t>
+      </w:r>
+      <w:proofErr w:type="spellEnd"/>
+      <w:r>
+        <w:rPr>
+          <w:i/>
+          <w:iCs/>
+        </w:rPr>
+        <w:t xml:space="preserve"> SCAN_BIAS</w:t>
+      </w:r>
+      <w:r>
+        <w:t xml:space="preserve"> Flag to run through applying starting aberration for each bias aberration and attempt </w:t>
+      </w:r>
+      <w:proofErr w:type="spellStart"/>
+      <w:r>
+        <w:t>tocorrect</w:t>
+      </w:r>
+      <w:proofErr w:type="spellEnd"/>
+      <w:r>
+        <w:t xml:space="preserve"> it.</w:t>
+      </w:r>
+    </w:p>
+    <w:p>
+      <w:r>
+        <w:rPr>
+          <w:i/>
+          <w:iCs/>
+        </w:rPr>
+        <w:t xml:space="preserve">  </w:t>
+      </w:r>
+      <w:r>
+        <w:rPr>
+          <w:i/>
+          <w:iCs/>
+        </w:rPr>
+        <w:tab/>
+      </w:r>
+      <w:r>
+        <w:rPr>
+          <w:i/>
+          <w:iCs/>
+        </w:rPr>
+        <w:t>-</w:t>
+      </w:r>
+      <w:proofErr w:type="spellStart"/>
+      <w:r>
+        <w:rPr>
+          <w:i/>
+          <w:iCs/>
+        </w:rPr>
+        <w:t>scan_all</w:t>
+      </w:r>
+      <w:proofErr w:type="spellEnd"/>
+      <w:r>
+        <w:rPr>
+          <w:i/>
+          <w:iCs/>
+        </w:rPr>
+        <w:t xml:space="preserve"> SCAN_ALL</w:t>
+      </w:r>
+      <w:r>
+        <w:rPr>
+          <w:i/>
+          <w:iCs/>
+        </w:rPr>
         <w:t xml:space="preserve"> </w:t>
       </w:r>
       <w:r>
+        <w:t xml:space="preserve">  Flag to run through all modes</w:t>
+      </w:r>
+    </w:p>
+    <w:p>
+      <w:r>
+        <w:rPr>
+          <w:i/>
+          <w:iCs/>
+        </w:rPr>
+        <w:t xml:space="preserve"> </w:t>
+      </w:r>
+      <w:r>
         <w:rPr>
           <w:i/>
           <w:iCs/>
@@ -131,19 +348,170 @@
           <w:i/>
           <w:iCs/>
         </w:rPr>
-        <w:t xml:space="preserve"> -system </w:t>
-      </w:r>
-      <w:proofErr w:type="spellStart"/>
-      <w:r>
-        <w:rPr>
-          <w:i/>
-          <w:iCs/>
-        </w:rPr>
-        <w:t>SYSTEM</w:t>
-      </w:r>
-      <w:proofErr w:type="spellEnd"/>
-      <w:r>
-        <w:t xml:space="preserve">   Run correction over all modes for specified iterations with no applied aberration</w:t>
+        <w:t xml:space="preserve"> --</w:t>
+      </w:r>
+      <w:proofErr w:type="spellStart"/>
+      <w:r>
+        <w:rPr>
+          <w:i/>
+          <w:iCs/>
+        </w:rPr>
+        <w:t>correct_bias_only</w:t>
+      </w:r>
+      <w:proofErr w:type="spellEnd"/>
+      <w:r>
+        <w:t xml:space="preserve">   ignore model estimates other than bias modes</w:t>
+      </w:r>
+    </w:p>
+    <w:p>
+      <w:pPr>
+        <w:ind w:firstLine="720"/>
+      </w:pPr>
+      <w:r>
+        <w:rPr>
+          <w:i/>
+          <w:iCs/>
+        </w:rPr>
+        <w:t>-metric</w:t>
+      </w:r>
+      <w:r>
+        <w:rPr>
+          <w:i/>
+          <w:iCs/>
+        </w:rPr>
+        <w:t xml:space="preserve"> </w:t>
+      </w:r>
+      <w:proofErr w:type="spellStart"/>
+      <w:r>
+        <w:rPr>
+          <w:i/>
+          <w:iCs/>
+        </w:rPr>
+        <w:t>METRIC</w:t>
+      </w:r>
+      <w:proofErr w:type="spellEnd"/>
+      <w:r>
+        <w:rPr>
+          <w:i/>
+          <w:iCs/>
+        </w:rPr>
+        <w:t xml:space="preserve"> </w:t>
+      </w:r>
+      <w:r>
+        <w:t>select metric: region/</w:t>
+      </w:r>
+      <w:proofErr w:type="spellStart"/>
+      <w:r>
+        <w:t>total_intensity</w:t>
+      </w:r>
+      <w:proofErr w:type="spellEnd"/>
+      <w:r>
+        <w:t>/</w:t>
+      </w:r>
+      <w:proofErr w:type="spellStart"/>
+      <w:r>
+        <w:t>max_intensity</w:t>
+      </w:r>
+      <w:proofErr w:type="spellEnd"/>
+      <w:r>
+        <w:t xml:space="preserve">/low_spatial_frequencies_200 &lt;- number is pixel size in </w:t>
+      </w:r>
+      <w:proofErr w:type="gramStart"/>
+      <w:r>
+        <w:t>nm"</w:t>
+      </w:r>
+      <w:proofErr w:type="gramEnd"/>
+    </w:p>
+    <w:p>
+      <w:pPr>
+        <w:ind w:firstLine="720"/>
+      </w:pPr>
+      <w:r>
+        <w:rPr>
+          <w:i/>
+          <w:iCs/>
+        </w:rPr>
+        <w:t>-dataset</w:t>
+      </w:r>
+      <w:r>
+        <w:rPr>
+          <w:i/>
+          <w:iCs/>
+        </w:rPr>
+        <w:t xml:space="preserve"> </w:t>
+      </w:r>
+      <w:proofErr w:type="spellStart"/>
+      <w:r>
+        <w:rPr>
+          <w:i/>
+          <w:iCs/>
+        </w:rPr>
+        <w:t>DATASET</w:t>
+      </w:r>
+      <w:proofErr w:type="spellEnd"/>
+      <w:r>
+        <w:rPr>
+          <w:i/>
+          <w:iCs/>
+        </w:rPr>
+        <w:t xml:space="preserve">   </w:t>
+      </w:r>
+      <w:r>
+        <w:t xml:space="preserve">one of </w:t>
+      </w:r>
+      <w:r>
+        <w:t>large/small/all</w:t>
+      </w:r>
+      <w:r>
+        <w:t xml:space="preserve"> specify whether to collect only large/small subset</w:t>
+      </w:r>
+    </w:p>
+    <w:p>
+      <w:r>
+        <w:t xml:space="preserve"> </w:t>
+      </w:r>
+      <w:r>
+        <w:tab/>
+      </w:r>
+      <w:r>
+        <w:rPr>
+          <w:i/>
+          <w:iCs/>
+        </w:rPr>
+        <w:t xml:space="preserve"> -method </w:t>
+      </w:r>
+      <w:proofErr w:type="spellStart"/>
+      <w:r>
+        <w:rPr>
+          <w:i/>
+          <w:iCs/>
+        </w:rPr>
+        <w:t>METHOD</w:t>
+      </w:r>
+      <w:proofErr w:type="spellEnd"/>
+      <w:r>
+        <w:t xml:space="preserve">        Specifies experiment type FOR ALL EXPERIMENTS:'</w:t>
+      </w:r>
+      <w:proofErr w:type="spellStart"/>
+      <w:r>
+        <w:t>mlao</w:t>
+      </w:r>
+      <w:proofErr w:type="spellEnd"/>
+      <w:r>
+        <w:t xml:space="preserve">'(default) or 'comparison’ or 'quadratic' (short form: </w:t>
+      </w:r>
+      <w:proofErr w:type="spellStart"/>
+      <w:proofErr w:type="gramStart"/>
+      <w:r>
+        <w:t>m,c</w:t>
+      </w:r>
+      <w:proofErr w:type="gramEnd"/>
+      <w:r>
+        <w:t>,q</w:t>
+      </w:r>
+      <w:proofErr w:type="spellEnd"/>
+      <w:r>
+        <w:t>)</w:t>
       </w:r>
     </w:p>
     <w:p>
@@ -166,145 +534,286 @@
           <w:i/>
           <w:iCs/>
         </w:rPr>
+        <w:t xml:space="preserve">-model </w:t>
+      </w:r>
+      <w:proofErr w:type="spellStart"/>
+      <w:r>
+        <w:rPr>
+          <w:i/>
+          <w:iCs/>
+        </w:rPr>
+        <w:t>MODEL</w:t>
+      </w:r>
+      <w:proofErr w:type="spellEnd"/>
+      <w:r>
+        <w:rPr>
+          <w:i/>
+          <w:iCs/>
+        </w:rPr>
+        <w:t xml:space="preserve">          </w:t>
+      </w:r>
+      <w:r>
+        <w:t>select model number</w:t>
+      </w:r>
+    </w:p>
+    <w:p>
+      <w:r>
+        <w:rPr>
+          <w:i/>
+          <w:iCs/>
+        </w:rPr>
+        <w:t xml:space="preserve"> </w:t>
+      </w:r>
+      <w:r>
+        <w:rPr>
+          <w:i/>
+          <w:iCs/>
+        </w:rPr>
+        <w:tab/>
+      </w:r>
+      <w:r>
+        <w:rPr>
+          <w:i/>
+          <w:iCs/>
+        </w:rPr>
+        <w:t xml:space="preserve"> -log </w:t>
+      </w:r>
+      <w:proofErr w:type="spellStart"/>
+      <w:r>
+        <w:rPr>
+          <w:i/>
+          <w:iCs/>
+        </w:rPr>
+        <w:t>LOG</w:t>
+      </w:r>
+      <w:proofErr w:type="spellEnd"/>
+      <w:r>
+        <w:t xml:space="preserve">              select logging level: info/debug/warning/error</w:t>
+      </w:r>
+    </w:p>
+    <w:p>
+      <w:pPr>
+        <w:rPr>
+          <w:i/>
+          <w:iCs/>
+        </w:rPr>
+      </w:pPr>
+      <w:r>
+        <w:rPr>
+          <w:i/>
+          <w:iCs/>
+        </w:rPr>
+        <w:t xml:space="preserve"> </w:t>
+      </w:r>
+      <w:r>
+        <w:rPr>
+          <w:i/>
+          <w:iCs/>
+        </w:rPr>
+        <w:tab/>
+      </w:r>
+      <w:r>
+        <w:rPr>
+          <w:i/>
+          <w:iCs/>
+        </w:rPr>
+        <w:t xml:space="preserve"> -</w:t>
+      </w:r>
+      <w:proofErr w:type="spellStart"/>
+      <w:r>
+        <w:rPr>
+          <w:i/>
+          <w:iCs/>
+        </w:rPr>
+        <w:t>output_path</w:t>
+      </w:r>
+      <w:proofErr w:type="spellEnd"/>
+      <w:r>
+        <w:rPr>
+          <w:i/>
+          <w:iCs/>
+        </w:rPr>
+        <w:t xml:space="preserve"> OUTPUT_PATH</w:t>
+      </w:r>
+    </w:p>
+    <w:p>
+      <w:r>
+        <w:t>In summary,</w:t>
+      </w:r>
+      <w:r>
+        <w:t xml:space="preserve"> </w:t>
+      </w:r>
+      <w:r>
+        <w:t xml:space="preserve">there are 5 experiments that you can run, based on what we did most often. I can add more depending, but this should hopefully be a good starting </w:t>
+      </w:r>
+      <w:proofErr w:type="gramStart"/>
+      <w:r>
+        <w:t>point</w:t>
+      </w:r>
+      <w:proofErr w:type="gramEnd"/>
+    </w:p>
+    <w:p>
+      <w:r>
         <w:t>-</w:t>
       </w:r>
-      <w:proofErr w:type="spellStart"/>
-      <w:r>
-        <w:rPr>
-          <w:i/>
-          <w:iCs/>
-        </w:rPr>
+      <w:r>
+        <w:t>system</w:t>
+      </w:r>
+      <w:r>
+        <w:t xml:space="preserve"> Runs the correction</w:t>
+      </w:r>
+      <w:r>
+        <w:t xml:space="preserve"> with system aberrations</w:t>
+      </w:r>
+      <w:r>
+        <w:t xml:space="preserve"> for specified iterations. Uses parameters from specified </w:t>
+      </w:r>
+      <w:proofErr w:type="gramStart"/>
+      <w:r>
+        <w:t>model</w:t>
+      </w:r>
+      <w:proofErr w:type="gramEnd"/>
+    </w:p>
+    <w:p>
+      <w:r>
+        <w:t>-stability Runs MLAO for 18 iterations, using the specified model, no applied aberration.</w:t>
+      </w:r>
+    </w:p>
+    <w:p>
+      <w:r>
+        <w:t>-</w:t>
+      </w:r>
+      <w:proofErr w:type="spellStart"/>
+      <w:r>
+        <w:t>single_abb</w:t>
+      </w:r>
+      <w:proofErr w:type="spellEnd"/>
+      <w:r>
+        <w:t xml:space="preserve"> Positive/negative of specified mode. Also specify </w:t>
+      </w:r>
+      <w:proofErr w:type="spellStart"/>
+      <w:r>
+        <w:t>single_abb_mag</w:t>
+      </w:r>
+      <w:proofErr w:type="spellEnd"/>
+    </w:p>
+    <w:p>
+      <w:r>
+        <w:t>-</w:t>
+      </w:r>
+      <w:proofErr w:type="spellStart"/>
+      <w:r>
+        <w:t>scan_all</w:t>
+      </w:r>
+      <w:proofErr w:type="spellEnd"/>
+      <w:r>
+        <w:t xml:space="preserve"> (equivalent to scan -1 from before)</w:t>
+      </w:r>
+    </w:p>
+    <w:p>
+      <w:r>
+        <w:t>-</w:t>
+      </w:r>
+      <w:proofErr w:type="spellStart"/>
+      <w:r>
         <w:t>scan_bias</w:t>
       </w:r>
       <w:proofErr w:type="spellEnd"/>
       <w:r>
-        <w:rPr>
-          <w:i/>
-          <w:iCs/>
-        </w:rPr>
-        <w:t xml:space="preserve"> SCAN_BIAS</w:t>
-      </w:r>
-      <w:r>
-        <w:t xml:space="preserve"> Flag to run through applying starting aberration for each bias aberration and attempt </w:t>
-      </w:r>
-      <w:proofErr w:type="spellStart"/>
-      <w:r>
-        <w:t>tocorrect</w:t>
-      </w:r>
-      <w:proofErr w:type="spellEnd"/>
-      <w:r>
-        <w:t xml:space="preserve"> it.</w:t>
-      </w:r>
-    </w:p>
-    <w:p>
-      <w:r>
-        <w:rPr>
-          <w:i/>
-          <w:iCs/>
-        </w:rPr>
-        <w:t xml:space="preserve">  </w:t>
-      </w:r>
-      <w:r>
-        <w:rPr>
-          <w:i/>
-          <w:iCs/>
-        </w:rPr>
-        <w:tab/>
-      </w:r>
-      <w:r>
-        <w:rPr>
-          <w:i/>
-          <w:iCs/>
-        </w:rPr>
-        <w:t>-</w:t>
-      </w:r>
-      <w:proofErr w:type="spellStart"/>
-      <w:r>
-        <w:rPr>
-          <w:i/>
-          <w:iCs/>
-        </w:rPr>
-        <w:t>scan_all</w:t>
-      </w:r>
-      <w:proofErr w:type="spellEnd"/>
-      <w:r>
-        <w:rPr>
-          <w:i/>
-          <w:iCs/>
-        </w:rPr>
-        <w:t xml:space="preserve"> SCAN_ALL</w:t>
-      </w:r>
-      <w:r>
-        <w:rPr>
-          <w:i/>
-          <w:iCs/>
+        <w:t xml:space="preserve"> (equivalent to scan -2 from before.</w:t>
+      </w:r>
+    </w:p>
+    <w:p/>
+    <w:p>
+      <w:r>
+        <w:t>These can be used in combination:</w:t>
+      </w:r>
+    </w:p>
+    <w:p>
+      <w:r>
+        <w:t xml:space="preserve">e.g. </w:t>
+      </w:r>
+    </w:p>
+    <w:p>
+      <w:pPr>
+        <w:rPr>
+          <w:rStyle w:val="SubtleReference"/>
+        </w:rPr>
+      </w:pPr>
+      <w:r>
+        <w:rPr>
+          <w:rStyle w:val="SubtleReference"/>
+        </w:rPr>
+        <w:lastRenderedPageBreak/>
+        <w:t>experiment.py -quadratic -stability -</w:t>
+      </w:r>
+      <w:proofErr w:type="spellStart"/>
+      <w:r>
+        <w:rPr>
+          <w:rStyle w:val="SubtleReference"/>
+        </w:rPr>
+        <w:t>single_abb</w:t>
+      </w:r>
+      <w:proofErr w:type="spellEnd"/>
+      <w:r>
+        <w:rPr>
+          <w:rStyle w:val="SubtleReference"/>
+        </w:rPr>
+        <w:t xml:space="preserve"> 10 -</w:t>
+      </w:r>
+      <w:proofErr w:type="spellStart"/>
+      <w:r>
+        <w:rPr>
+          <w:rStyle w:val="SubtleReference"/>
+        </w:rPr>
+        <w:t>single_abb_mag</w:t>
+      </w:r>
+      <w:proofErr w:type="spellEnd"/>
+      <w:r>
+        <w:rPr>
+          <w:rStyle w:val="SubtleReference"/>
         </w:rPr>
         <w:t xml:space="preserve"> </w:t>
       </w:r>
-      <w:r>
-        <w:t xml:space="preserve">  Flag to run through all modes</w:t>
-      </w:r>
-    </w:p>
-    <w:p>
-      <w:r>
-        <w:rPr>
-          <w:i/>
-          <w:iCs/>
-        </w:rPr>
-        <w:t xml:space="preserve"> </w:t>
-      </w:r>
-      <w:r>
-        <w:rPr>
-          <w:i/>
-          <w:iCs/>
-        </w:rPr>
-        <w:tab/>
-      </w:r>
-      <w:r>
-        <w:rPr>
-          <w:i/>
-          <w:iCs/>
-        </w:rPr>
-        <w:t xml:space="preserve"> --</w:t>
-      </w:r>
-      <w:proofErr w:type="spellStart"/>
-      <w:r>
-        <w:rPr>
-          <w:i/>
-          <w:iCs/>
-        </w:rPr>
-        <w:t>correct_bias_only</w:t>
-      </w:r>
-      <w:proofErr w:type="spellEnd"/>
-      <w:r>
-        <w:t xml:space="preserve">   ignore model estimates other than bias modes</w:t>
-      </w:r>
-    </w:p>
-    <w:p>
-      <w:r>
-        <w:t xml:space="preserve"> </w:t>
-      </w:r>
-      <w:r>
-        <w:tab/>
-      </w:r>
-      <w:r>
-        <w:rPr>
-          <w:i/>
-          <w:iCs/>
-        </w:rPr>
-        <w:t xml:space="preserve"> -method </w:t>
-      </w:r>
-      <w:proofErr w:type="spellStart"/>
-      <w:r>
-        <w:rPr>
-          <w:i/>
-          <w:iCs/>
-        </w:rPr>
-        <w:t>METHOD</w:t>
-      </w:r>
-      <w:proofErr w:type="spellEnd"/>
-      <w:r>
-        <w:t xml:space="preserve">        Specifies experiment type FOR ALL EXPERIMENTS:'</w:t>
+      <w:proofErr w:type="gramStart"/>
+      <w:r>
+        <w:rPr>
+          <w:rStyle w:val="SubtleReference"/>
+        </w:rPr>
+        <w:t>2  -</w:t>
+      </w:r>
+      <w:proofErr w:type="gramEnd"/>
+      <w:r>
+        <w:rPr>
+          <w:rStyle w:val="SubtleReference"/>
+        </w:rPr>
+        <w:t>log info -model 7 -method comparison -</w:t>
+      </w:r>
+      <w:proofErr w:type="spellStart"/>
+      <w:r>
+        <w:rPr>
+          <w:rStyle w:val="SubtleReference"/>
+        </w:rPr>
+        <w:t>output_path</w:t>
+      </w:r>
+      <w:proofErr w:type="spellEnd"/>
+      <w:r>
+        <w:rPr>
+          <w:rStyle w:val="SubtleReference"/>
+        </w:rPr>
+        <w:t xml:space="preserve"> ./results</w:t>
+      </w:r>
+    </w:p>
+    <w:p/>
+    <w:p>
+      <w:r>
+        <w:t xml:space="preserve">will run the </w:t>
+      </w:r>
+      <w:r>
+        <w:t>system</w:t>
+      </w:r>
+      <w:r>
+        <w:t xml:space="preserve">, and stability experiments for model 7, followed by +2/-2 mode 10 for both </w:t>
       </w:r>
       <w:proofErr w:type="spellStart"/>
       <w:r>
@@ -312,339 +821,18 @@
       </w:r>
       <w:proofErr w:type="spellEnd"/>
       <w:r>
-        <w:t xml:space="preserve">'(default) or 'comparison’ or 'quadratic' (short form: </w:t>
-      </w:r>
-      <w:proofErr w:type="spellStart"/>
+        <w:t xml:space="preserve"> and conventional, and output the results </w:t>
+      </w:r>
       <w:proofErr w:type="gramStart"/>
       <w:r>
-        <w:t>m,c</w:t>
+        <w:t>to .</w:t>
       </w:r>
       <w:proofErr w:type="gramEnd"/>
       <w:r>
-        <w:t>,q</w:t>
-      </w:r>
-      <w:proofErr w:type="spellEnd"/>
-      <w:r>
-        <w:t>)</w:t>
-      </w:r>
-    </w:p>
-    <w:p>
-      <w:r>
-        <w:rPr>
-          <w:i/>
-          <w:iCs/>
-        </w:rPr>
-        <w:t xml:space="preserve">  </w:t>
-      </w:r>
-      <w:r>
-        <w:rPr>
-          <w:i/>
-          <w:iCs/>
-        </w:rPr>
-        <w:tab/>
-      </w:r>
-      <w:r>
-        <w:rPr>
-          <w:i/>
-          <w:iCs/>
-        </w:rPr>
-        <w:t xml:space="preserve">-model </w:t>
-      </w:r>
-      <w:proofErr w:type="spellStart"/>
-      <w:r>
-        <w:rPr>
-          <w:i/>
-          <w:iCs/>
-        </w:rPr>
-        <w:t>MODEL</w:t>
-      </w:r>
-      <w:proofErr w:type="spellEnd"/>
-      <w:r>
-        <w:rPr>
-          <w:i/>
-          <w:iCs/>
-        </w:rPr>
-        <w:t xml:space="preserve">          </w:t>
-      </w:r>
-      <w:r>
-        <w:t>select model number</w:t>
-      </w:r>
-    </w:p>
-    <w:p>
-      <w:r>
-        <w:rPr>
-          <w:i/>
-          <w:iCs/>
-        </w:rPr>
-        <w:t xml:space="preserve"> </w:t>
-      </w:r>
-      <w:r>
-        <w:rPr>
-          <w:i/>
-          <w:iCs/>
-        </w:rPr>
-        <w:tab/>
-      </w:r>
-      <w:r>
-        <w:rPr>
-          <w:i/>
-          <w:iCs/>
-        </w:rPr>
-        <w:t xml:space="preserve"> -log </w:t>
-      </w:r>
-      <w:proofErr w:type="spellStart"/>
-      <w:r>
-        <w:rPr>
-          <w:i/>
-          <w:iCs/>
-        </w:rPr>
-        <w:t>LOG</w:t>
-      </w:r>
-      <w:proofErr w:type="spellEnd"/>
-      <w:r>
-        <w:t xml:space="preserve">              select logging level: info/debug/warning/error</w:t>
-      </w:r>
-    </w:p>
-    <w:p>
-      <w:pPr>
-        <w:rPr>
-          <w:i/>
-          <w:iCs/>
-        </w:rPr>
-      </w:pPr>
-      <w:r>
-        <w:rPr>
-          <w:i/>
-          <w:iCs/>
-        </w:rPr>
-        <w:t xml:space="preserve"> </w:t>
-      </w:r>
-      <w:r>
-        <w:rPr>
-          <w:i/>
-          <w:iCs/>
-        </w:rPr>
-        <w:tab/>
-      </w:r>
-      <w:r>
-        <w:rPr>
-          <w:i/>
-          <w:iCs/>
-        </w:rPr>
-        <w:t xml:space="preserve"> -</w:t>
-      </w:r>
-      <w:proofErr w:type="spellStart"/>
-      <w:r>
-        <w:rPr>
-          <w:i/>
-          <w:iCs/>
-        </w:rPr>
-        <w:t>output_path</w:t>
-      </w:r>
-      <w:proofErr w:type="spellEnd"/>
-      <w:r>
-        <w:rPr>
-          <w:i/>
-          <w:iCs/>
-        </w:rPr>
-        <w:t xml:space="preserve"> OUTPUT_PATH</w:t>
-      </w:r>
-    </w:p>
-    <w:p>
-      <w:r>
-        <w:t>In summary,</w:t>
-      </w:r>
-      <w:r>
-        <w:t xml:space="preserve"> </w:t>
-      </w:r>
-      <w:r>
-        <w:t xml:space="preserve">there are 5 experiments that you can run, based on what we did most often. I can add more depending, but this should hopefully be a good starting </w:t>
-      </w:r>
-      <w:proofErr w:type="gramStart"/>
-      <w:r>
-        <w:t>point</w:t>
-      </w:r>
-      <w:proofErr w:type="gramEnd"/>
-    </w:p>
-    <w:p>
-      <w:r>
-        <w:t>-</w:t>
-      </w:r>
-      <w:r>
-        <w:t>system</w:t>
-      </w:r>
-      <w:r>
-        <w:t xml:space="preserve"> Runs the correction</w:t>
-      </w:r>
-      <w:r>
-        <w:t xml:space="preserve"> with system aberrations</w:t>
-      </w:r>
-      <w:r>
-        <w:t xml:space="preserve"> for specified iterations. Uses parameters from specified </w:t>
-      </w:r>
-      <w:proofErr w:type="gramStart"/>
-      <w:r>
-        <w:t>model</w:t>
-      </w:r>
-      <w:proofErr w:type="gramEnd"/>
-    </w:p>
-    <w:p>
-      <w:r>
-        <w:t>-stability Runs MLAO for 18 iterations, using the specified model, no applied aberration.</w:t>
-      </w:r>
-    </w:p>
-    <w:p>
-      <w:r>
-        <w:t>-</w:t>
-      </w:r>
-      <w:proofErr w:type="spellStart"/>
-      <w:r>
-        <w:t>single_abb</w:t>
-      </w:r>
-      <w:proofErr w:type="spellEnd"/>
-      <w:r>
-        <w:t xml:space="preserve"> Positive/negative of specified mode. Also specify </w:t>
-      </w:r>
-      <w:proofErr w:type="spellStart"/>
-      <w:r>
-        <w:t>single_abb_mag</w:t>
-      </w:r>
-      <w:proofErr w:type="spellEnd"/>
-    </w:p>
-    <w:p>
-      <w:r>
-        <w:t>-</w:t>
-      </w:r>
-      <w:proofErr w:type="spellStart"/>
-      <w:r>
-        <w:t>scan_all</w:t>
-      </w:r>
-      <w:proofErr w:type="spellEnd"/>
-      <w:r>
-        <w:t xml:space="preserve"> (equivalent to scan -1 from before)</w:t>
-      </w:r>
-    </w:p>
-    <w:p>
-      <w:r>
-        <w:t>-</w:t>
-      </w:r>
-      <w:proofErr w:type="spellStart"/>
-      <w:r>
-        <w:t>scan_bias</w:t>
-      </w:r>
-      <w:proofErr w:type="spellEnd"/>
-      <w:r>
-        <w:t xml:space="preserve"> (equivalent to scan -2 from before.</w:t>
+        <w:t>/results (the default)</w:t>
       </w:r>
     </w:p>
     <w:p/>
-    <w:p>
-      <w:r>
-        <w:t>These can be used in combination:</w:t>
-      </w:r>
-    </w:p>
-    <w:p>
-      <w:r>
-        <w:t xml:space="preserve">e.g. </w:t>
-      </w:r>
-    </w:p>
-    <w:p>
-      <w:pPr>
-        <w:rPr>
-          <w:rStyle w:val="SubtleReference"/>
-        </w:rPr>
-      </w:pPr>
-      <w:r>
-        <w:rPr>
-          <w:rStyle w:val="SubtleReference"/>
-        </w:rPr>
-        <w:t>experiment.py -quadratic -stability -</w:t>
-      </w:r>
-      <w:proofErr w:type="spellStart"/>
-      <w:r>
-        <w:rPr>
-          <w:rStyle w:val="SubtleReference"/>
-        </w:rPr>
-        <w:t>single_abb</w:t>
-      </w:r>
-      <w:proofErr w:type="spellEnd"/>
-      <w:r>
-        <w:rPr>
-          <w:rStyle w:val="SubtleReference"/>
-        </w:rPr>
-        <w:t xml:space="preserve"> 10 -</w:t>
-      </w:r>
-      <w:proofErr w:type="spellStart"/>
-      <w:r>
-        <w:rPr>
-          <w:rStyle w:val="SubtleReference"/>
-        </w:rPr>
-        <w:t>single_abb_mag</w:t>
-      </w:r>
-      <w:proofErr w:type="spellEnd"/>
-      <w:r>
-        <w:rPr>
-          <w:rStyle w:val="SubtleReference"/>
-        </w:rPr>
-        <w:t xml:space="preserve"> </w:t>
-      </w:r>
-      <w:proofErr w:type="gramStart"/>
-      <w:r>
-        <w:rPr>
-          <w:rStyle w:val="SubtleReference"/>
-        </w:rPr>
-        <w:t>2  -</w:t>
-      </w:r>
-      <w:proofErr w:type="gramEnd"/>
-      <w:r>
-        <w:rPr>
-          <w:rStyle w:val="SubtleReference"/>
-        </w:rPr>
-        <w:t>log info -model 7 -method comparison -</w:t>
-      </w:r>
-      <w:proofErr w:type="spellStart"/>
-      <w:r>
-        <w:rPr>
-          <w:rStyle w:val="SubtleReference"/>
-        </w:rPr>
-        <w:t>output_path</w:t>
-      </w:r>
-      <w:proofErr w:type="spellEnd"/>
-      <w:r>
-        <w:rPr>
-          <w:rStyle w:val="SubtleReference"/>
-        </w:rPr>
-        <w:t xml:space="preserve"> ./results</w:t>
-      </w:r>
-    </w:p>
-    <w:p/>
-    <w:p>
-      <w:r>
-        <w:t xml:space="preserve">will run the </w:t>
-      </w:r>
-      <w:r>
-        <w:t>system</w:t>
-      </w:r>
-      <w:r>
-        <w:t xml:space="preserve">, and stability experiments for model 7, followed by +2/-2 mode 10 for both </w:t>
-      </w:r>
-      <w:proofErr w:type="spellStart"/>
-      <w:r>
-        <w:t>mlao</w:t>
-      </w:r>
-      <w:proofErr w:type="spellEnd"/>
-      <w:r>
-        <w:t xml:space="preserve"> and conventional, and output the results </w:t>
-      </w:r>
-      <w:proofErr w:type="gramStart"/>
-      <w:r>
-        <w:t>to .</w:t>
-      </w:r>
-      <w:proofErr w:type="gramEnd"/>
-      <w:r>
-        <w:t>/results (the default)</w:t>
-      </w:r>
-    </w:p>
     <w:p/>
     <w:sectPr>
       <w:pgSz w:w="11906" w:h="16838"/>
@@ -1058,6 +1246,7 @@
   <w:style w:type="character" w:default="1" w:styleId="DefaultParagraphFont">
     <w:name w:val="Default Paragraph Font"/>
     <w:uiPriority w:val="1"/>
+    <w:semiHidden/>
     <w:unhideWhenUsed/>
   </w:style>
   <w:style w:type="table" w:default="1" w:styleId="TableNormal">

</xml_diff>